<commit_message>
THM v1.2, updated headers on all docs
</commit_message>
<xml_diff>
--- a/Qual Checklist - ADCS.docx
+++ b/Qual Checklist - ADCS.docx
@@ -450,7 +450,20 @@
                               <w:sz w:val="44"/>
                               <w:szCs w:val="44"/>
                             </w:rPr>
-                            <w:t>QUALIFICATION CHECKLIST</w:t>
+                            <w:t>ADCS QUAL</w:t>
+                          </w:r>
+                          <w:bookmarkStart w:id="0" w:name="_GoBack"/>
+                          <w:bookmarkEnd w:id="0"/>
+                          <w:r>
+                            <w:rPr>
+                              <w:rFonts w:ascii="Montserrat" w:hAnsi="Montserrat"/>
+                              <w:b/>
+                              <w:bCs/>
+                              <w:color w:val="FFFFFF" w:themeColor="background1"/>
+                              <w:sz w:val="44"/>
+                              <w:szCs w:val="44"/>
+                            </w:rPr>
+                            <w:t xml:space="preserve"> CHECKLIST</w:t>
                           </w:r>
                         </w:p>
                         <w:p>
@@ -627,7 +640,20 @@
                         <w:sz w:val="44"/>
                         <w:szCs w:val="44"/>
                       </w:rPr>
-                      <w:t>QUALIFICATION CHECKLIST</w:t>
+                      <w:t>ADCS QUAL</w:t>
+                    </w:r>
+                    <w:bookmarkStart w:id="1" w:name="_GoBack"/>
+                    <w:bookmarkEnd w:id="1"/>
+                    <w:r>
+                      <w:rPr>
+                        <w:rFonts w:ascii="Montserrat" w:hAnsi="Montserrat"/>
+                        <w:b/>
+                        <w:bCs/>
+                        <w:color w:val="FFFFFF" w:themeColor="background1"/>
+                        <w:sz w:val="44"/>
+                        <w:szCs w:val="44"/>
+                      </w:rPr>
+                      <w:t xml:space="preserve"> CHECKLIST</w:t>
                     </w:r>
                   </w:p>
                   <w:p>
@@ -775,8 +801,6 @@
     <w:pPr>
       <w:pStyle w:val="Header"/>
     </w:pPr>
-    <w:bookmarkStart w:id="0" w:name="_GoBack"/>
-    <w:bookmarkEnd w:id="0"/>
   </w:p>
 </w:hdr>
 </file>

</xml_diff>